<commit_message>
agregar funcionalidad de agregar productos
agregar productos a un pedido
hacer la sumatoria de los productos
</commit_message>
<xml_diff>
--- a/documentacion.docx
+++ b/documentacion.docx
@@ -2691,6 +2691,50 @@
           <w:szCs w:val="24"/>
         </w:rPr>
       </w:pPr>
+    </w:p>
+    <w:p>
+      <w:pPr>
+        <w:rPr>
+          <w:rFonts w:ascii="Arial" w:hAnsi="Arial" w:cs="Arial"/>
+          <w:sz w:val="24"/>
+          <w:szCs w:val="24"/>
+        </w:rPr>
+      </w:pPr>
+    </w:p>
+    <w:p>
+      <w:pPr>
+        <w:rPr>
+          <w:rFonts w:ascii="Arial" w:hAnsi="Arial" w:cs="Arial"/>
+          <w:sz w:val="24"/>
+          <w:szCs w:val="24"/>
+        </w:rPr>
+      </w:pPr>
+      <w:r>
+        <w:rPr>
+          <w:rFonts w:ascii="Arial" w:hAnsi="Arial" w:cs="Arial"/>
+          <w:sz w:val="24"/>
+          <w:szCs w:val="24"/>
+        </w:rPr>
+        <w:br w:type="page"/>
+      </w:r>
+    </w:p>
+    <w:p>
+      <w:pPr>
+        <w:rPr>
+          <w:rFonts w:ascii="Arial" w:hAnsi="Arial" w:cs="Arial"/>
+          <w:sz w:val="24"/>
+          <w:szCs w:val="24"/>
+        </w:rPr>
+      </w:pPr>
+      <w:r>
+        <w:rPr>
+          <w:rFonts w:ascii="Arial" w:hAnsi="Arial" w:cs="Arial"/>
+          <w:sz w:val="24"/>
+          <w:szCs w:val="24"/>
+        </w:rPr>
+        <w:lastRenderedPageBreak/>
+        <w:t xml:space="preserve">Hacer un pedido </w:t>
+      </w:r>
     </w:p>
     <w:p>
       <w:pPr>

</xml_diff>